<commit_message>
Actualización 13 de mayo de 2024- Lap HP
Se actualiza el material del repositorio del curso.
</commit_message>
<xml_diff>
--- a/Examenes/Examen_Ordinario/Tabla_Especificacion_Ordinario_Fisica_3_Segundo.docx
+++ b/Examenes/Examen_Ordinario/Tabla_Especificacion_Ordinario_Fisica_3_Segundo.docx
@@ -106,7 +106,7 @@
           </w14:shadow>
         </w:rPr>
         <w:drawing>
-          <wp:anchor distT="0" distB="0" distL="114300" distR="114300" simplePos="0" relativeHeight="251657216" behindDoc="1" locked="0" layoutInCell="1" allowOverlap="1" wp14:anchorId="620C027D" wp14:editId="2384EEAC">
+          <wp:anchor distT="0" distB="0" distL="114300" distR="114300" simplePos="0" relativeHeight="251657216" behindDoc="1" locked="0" layoutInCell="1" allowOverlap="1" wp14:anchorId="620C027D" wp14:editId="02C5568F">
             <wp:simplePos x="0" y="0"/>
             <wp:positionH relativeFrom="column">
               <wp:posOffset>7637145</wp:posOffset>
@@ -305,6 +305,14 @@
           <w:sz w:val="20"/>
         </w:rPr>
         <w:t>ASIGNATURA:</w:t>
+      </w:r>
+      <w:r>
+        <w:rPr>
+          <w:rFonts w:ascii="Verdana" w:hAnsi="Verdana" w:cs="Arial"/>
+          <w:b/>
+          <w:sz w:val="20"/>
+        </w:rPr>
+        <w:t xml:space="preserve"> FÍSICA III</w:t>
       </w:r>
     </w:p>
     <w:p>
@@ -9313,21 +9321,6 @@
 </file>
 
 <file path=customXml/item1.xml><?xml version="1.0" encoding="utf-8"?>
-<p:properties xmlns:p="http://schemas.microsoft.com/office/2006/metadata/properties" xmlns:xsi="http://www.w3.org/2001/XMLSchema-instance" xmlns:pc="http://schemas.microsoft.com/office/infopath/2007/PartnerControls">
-  <documentManagement/>
-</p:properties>
-</file>
-
-<file path=customXml/item2.xml><?xml version="1.0" encoding="utf-8"?>
-<?mso-contentType ?>
-<FormTemplates xmlns="http://schemas.microsoft.com/sharepoint/v3/contenttype/forms">
-  <Display>DocumentLibraryForm</Display>
-  <Edit>DocumentLibraryForm</Edit>
-  <New>DocumentLibraryForm</New>
-</FormTemplates>
-</file>
-
-<file path=customXml/item3.xml><?xml version="1.0" encoding="utf-8"?>
 <ct:contentTypeSchema xmlns:ct="http://schemas.microsoft.com/office/2006/metadata/contentType" xmlns:ma="http://schemas.microsoft.com/office/2006/metadata/properties/metaAttributes" ct:_="" ma:_="" ma:contentTypeName="Documento" ma:contentTypeID="0x010100D8D7A218E23D37408B49FD1241533823" ma:contentTypeVersion="6" ma:contentTypeDescription="Crear nuevo documento." ma:contentTypeScope="" ma:versionID="974b0924d895520d2c68ae7045144d7a">
   <xsd:schema xmlns:xsd="http://www.w3.org/2001/XMLSchema" xmlns:xs="http://www.w3.org/2001/XMLSchema" xmlns:p="http://schemas.microsoft.com/office/2006/metadata/properties" xmlns:ns2="48c484c2-2c66-4283-8ff3-5da05b160082" xmlns:ns3="254178e6-01ff-41d1-b231-0e64fcc34e3e" targetNamespace="http://schemas.microsoft.com/office/2006/metadata/properties" ma:root="true" ma:fieldsID="be5d2fe801d355f4baf4086c6ffb2c85" ns2:_="" ns3:_="">
     <xsd:import namespace="48c484c2-2c66-4283-8ff3-5da05b160082"/>
@@ -9504,24 +9497,22 @@
 </ct:contentTypeSchema>
 </file>
 
-<file path=customXml/itemProps1.xml><?xml version="1.0" encoding="utf-8"?>
-<ds:datastoreItem xmlns:ds="http://schemas.openxmlformats.org/officeDocument/2006/customXml" ds:itemID="{7F676D4E-A516-4ED0-A8D6-0AE915E3D471}">
-  <ds:schemaRefs>
-    <ds:schemaRef ds:uri="http://schemas.microsoft.com/office/2006/metadata/properties"/>
-    <ds:schemaRef ds:uri="http://schemas.microsoft.com/office/infopath/2007/PartnerControls"/>
-  </ds:schemaRefs>
-</ds:datastoreItem>
+<file path=customXml/item2.xml><?xml version="1.0" encoding="utf-8"?>
+<?mso-contentType ?>
+<FormTemplates xmlns="http://schemas.microsoft.com/sharepoint/v3/contenttype/forms">
+  <Display>DocumentLibraryForm</Display>
+  <Edit>DocumentLibraryForm</Edit>
+  <New>DocumentLibraryForm</New>
+</FormTemplates>
 </file>
 
-<file path=customXml/itemProps2.xml><?xml version="1.0" encoding="utf-8"?>
-<ds:datastoreItem xmlns:ds="http://schemas.openxmlformats.org/officeDocument/2006/customXml" ds:itemID="{E4A936EB-1A42-4216-87D4-A64B50F7B78D}">
-  <ds:schemaRefs>
-    <ds:schemaRef ds:uri="http://schemas.microsoft.com/sharepoint/v3/contenttype/forms"/>
-  </ds:schemaRefs>
-</ds:datastoreItem>
+<file path=customXml/item3.xml><?xml version="1.0" encoding="utf-8"?>
+<p:properties xmlns:p="http://schemas.microsoft.com/office/2006/metadata/properties" xmlns:xsi="http://www.w3.org/2001/XMLSchema-instance" xmlns:pc="http://schemas.microsoft.com/office/infopath/2007/PartnerControls">
+  <documentManagement/>
+</p:properties>
 </file>
 
-<file path=customXml/itemProps3.xml><?xml version="1.0" encoding="utf-8"?>
+<file path=customXml/itemProps1.xml><?xml version="1.0" encoding="utf-8"?>
 <ds:datastoreItem xmlns:ds="http://schemas.openxmlformats.org/officeDocument/2006/customXml" ds:itemID="{652165E2-8162-4A7E-B3D1-F2A0FEAA94B8}">
   <ds:schemaRefs>
     <ds:schemaRef ds:uri="http://schemas.microsoft.com/office/2006/metadata/contentType"/>
@@ -9538,4 +9529,21 @@
     <ds:schemaRef ds:uri="http://schemas.microsoft.com/internal/obd"/>
   </ds:schemaRefs>
 </ds:datastoreItem>
+</file>
+
+<file path=customXml/itemProps2.xml><?xml version="1.0" encoding="utf-8"?>
+<ds:datastoreItem xmlns:ds="http://schemas.openxmlformats.org/officeDocument/2006/customXml" ds:itemID="{E4A936EB-1A42-4216-87D4-A64B50F7B78D}">
+  <ds:schemaRefs>
+    <ds:schemaRef ds:uri="http://schemas.microsoft.com/sharepoint/v3/contenttype/forms"/>
+  </ds:schemaRefs>
+</ds:datastoreItem>
+</file>
+
+<file path=customXml/itemProps3.xml><?xml version="1.0" encoding="utf-8"?>
+<ds:datastoreItem xmlns:ds="http://schemas.openxmlformats.org/officeDocument/2006/customXml" ds:itemID="{7F676D4E-A516-4ED0-A8D6-0AE915E3D471}">
+  <ds:schemaRefs>
+    <ds:schemaRef ds:uri="http://schemas.microsoft.com/office/2006/metadata/properties"/>
+    <ds:schemaRef ds:uri="http://schemas.microsoft.com/office/infopath/2007/PartnerControls"/>
+  </ds:schemaRefs>
+</ds:datastoreItem>
 </file>
</xml_diff>